<commit_message>
Create Spirnt 1 backlog
</commit_message>
<xml_diff>
--- a/Doc/Sprint0/order of importance.docx
+++ b/Doc/Sprint0/order of importance.docx
@@ -33,8 +33,6 @@
           <w:szCs w:val="28"/>
         </w:rPr>
       </w:pPr>
-      <w:bookmarkStart w:id="0" w:name="_GoBack"/>
-      <w:bookmarkEnd w:id="0"/>
     </w:p>
     <w:p>
       <w:pPr>
@@ -65,14 +63,7 @@
           <w:sz w:val="28"/>
           <w:szCs w:val="28"/>
         </w:rPr>
-        <w:t>1.</w:t>
-      </w:r>
-      <w:r>
-        <w:rPr>
-          <w:sz w:val="28"/>
-          <w:szCs w:val="28"/>
-        </w:rPr>
-        <w:t xml:space="preserve">Register/ Login into my account </w:t>
+        <w:t xml:space="preserve">1.Register/ Login into my account </w:t>
       </w:r>
     </w:p>
     <w:p>
@@ -181,29 +172,7 @@
           <w:sz w:val="28"/>
           <w:szCs w:val="28"/>
         </w:rPr>
-        <w:t xml:space="preserve">Add </w:t>
-      </w:r>
-      <w:proofErr w:type="gramStart"/>
-      <w:r>
-        <w:rPr>
-          <w:rFonts w:ascii="Times New Roman" w:hAnsi="Times New Roman" w:cs="Times New Roman"/>
-          <w:color w:val="000000"/>
-          <w:kern w:val="0"/>
-          <w:sz w:val="28"/>
-          <w:szCs w:val="28"/>
-        </w:rPr>
-        <w:t>pictures ,</w:t>
-      </w:r>
-      <w:proofErr w:type="gramEnd"/>
-      <w:r>
-        <w:rPr>
-          <w:rFonts w:ascii="Times New Roman" w:hAnsi="Times New Roman" w:cs="Times New Roman"/>
-          <w:color w:val="000000"/>
-          <w:kern w:val="0"/>
-          <w:sz w:val="28"/>
-          <w:szCs w:val="28"/>
-        </w:rPr>
-        <w:t xml:space="preserve"> Videos and description of the Goods I would like to sell. </w:t>
+        <w:t xml:space="preserve">Add pictures, Videos and description of the Goods I would like to sell. </w:t>
       </w:r>
     </w:p>
     <w:p>
@@ -254,14 +223,7 @@
           <w:sz w:val="28"/>
           <w:szCs w:val="28"/>
         </w:rPr>
-        <w:t>B</w:t>
-      </w:r>
-      <w:r>
-        <w:rPr>
-          <w:sz w:val="28"/>
-          <w:szCs w:val="28"/>
-        </w:rPr>
-        <w:t xml:space="preserve">e able to report to admin. </w:t>
+        <w:t xml:space="preserve">Be able to report to admin. </w:t>
       </w:r>
     </w:p>
     <w:p>
@@ -343,23 +305,13 @@
           <w:szCs w:val="28"/>
         </w:rPr>
       </w:pPr>
-      <w:proofErr w:type="spellStart"/>
-      <w:r>
-        <w:rPr>
-          <w:rFonts w:ascii="Times New Roman" w:hAnsi="Times New Roman" w:cs="Times New Roman"/>
-          <w:sz w:val="28"/>
-          <w:szCs w:val="28"/>
-        </w:rPr>
-        <w:t>Admain</w:t>
-      </w:r>
-      <w:proofErr w:type="spellEnd"/>
-      <w:r>
-        <w:rPr>
-          <w:rFonts w:ascii="Times New Roman" w:hAnsi="Times New Roman" w:cs="Times New Roman"/>
-          <w:sz w:val="28"/>
-          <w:szCs w:val="28"/>
-        </w:rPr>
-        <w:t>:</w:t>
+      <w:r>
+        <w:rPr>
+          <w:rFonts w:ascii="Times New Roman" w:hAnsi="Times New Roman" w:cs="Times New Roman"/>
+          <w:sz w:val="28"/>
+          <w:szCs w:val="28"/>
+        </w:rPr>
+        <w:t>Admin:</w:t>
       </w:r>
     </w:p>
     <w:p>
@@ -421,32 +373,22 @@
         <w:ind w:firstLineChars="0"/>
         <w:jc w:val="left"/>
         <w:rPr>
-          <w:rFonts w:ascii="Times New Roman" w:hAnsi="Times New Roman" w:cs="Times New Roman" w:hint="eastAsia"/>
-          <w:color w:val="000000"/>
-          <w:kern w:val="0"/>
-          <w:sz w:val="28"/>
-          <w:szCs w:val="28"/>
-        </w:rPr>
-      </w:pPr>
-      <w:r>
-        <w:rPr>
-          <w:rFonts w:ascii="Times New Roman" w:hAnsi="Times New Roman" w:cs="Times New Roman"/>
-          <w:color w:val="000000"/>
-          <w:kern w:val="0"/>
-          <w:sz w:val="28"/>
-          <w:szCs w:val="28"/>
-        </w:rPr>
-        <w:t>B</w:t>
-      </w:r>
-      <w:r>
-        <w:rPr>
-          <w:rFonts w:ascii="Times New Roman" w:hAnsi="Times New Roman" w:cs="Times New Roman"/>
-          <w:color w:val="000000"/>
-          <w:kern w:val="0"/>
-          <w:sz w:val="28"/>
-          <w:szCs w:val="28"/>
-        </w:rPr>
-        <w:t xml:space="preserve">e able to chat with any users who may have issues on the site via message </w:t>
+          <w:rFonts w:ascii="Times New Roman" w:hAnsi="Times New Roman" w:cs="Times New Roman"/>
+          <w:color w:val="000000"/>
+          <w:kern w:val="0"/>
+          <w:sz w:val="28"/>
+          <w:szCs w:val="28"/>
+        </w:rPr>
+      </w:pPr>
+      <w:r>
+        <w:rPr>
+          <w:rFonts w:ascii="Times New Roman" w:hAnsi="Times New Roman" w:cs="Times New Roman"/>
+          <w:color w:val="000000"/>
+          <w:kern w:val="0"/>
+          <w:sz w:val="28"/>
+          <w:szCs w:val="28"/>
+        </w:rPr>
+        <w:t xml:space="preserve">Be able to chat with any users who may have issues on the site via message </w:t>
       </w:r>
       <w:proofErr w:type="spellStart"/>
       <w:r>
@@ -499,17 +441,7 @@
           <w:sz w:val="28"/>
           <w:szCs w:val="28"/>
         </w:rPr>
-        <w:t>B</w:t>
-      </w:r>
-      <w:r>
-        <w:rPr>
-          <w:rFonts w:ascii="Times New Roman" w:hAnsi="Times New Roman" w:cs="Times New Roman"/>
-          <w:color w:val="000000"/>
-          <w:kern w:val="0"/>
-          <w:sz w:val="28"/>
-          <w:szCs w:val="28"/>
-        </w:rPr>
-        <w:t xml:space="preserve">e able to email all users information about the site such as maintenance or any special promos. </w:t>
+        <w:t xml:space="preserve">Be able to email all users information about the site such as maintenance or any special promos. </w:t>
       </w:r>
     </w:p>
     <w:p>
@@ -571,20 +503,20 @@
           <w:sz w:val="28"/>
           <w:szCs w:val="28"/>
         </w:rPr>
-        <w:t xml:space="preserve">Be able to see </w:t>
-      </w:r>
-      <w:proofErr w:type="gramStart"/>
-      <w:r>
-        <w:rPr>
-          <w:rFonts w:ascii="Times New Roman" w:hAnsi="Times New Roman" w:cs="Times New Roman"/>
-          <w:color w:val="000000"/>
-          <w:kern w:val="0"/>
-          <w:sz w:val="28"/>
-          <w:szCs w:val="28"/>
-        </w:rPr>
-        <w:t>a</w:t>
-      </w:r>
-      <w:proofErr w:type="gramEnd"/>
+        <w:t>Be able to see a</w:t>
+      </w:r>
+      <w:r>
+        <w:rPr>
+          <w:rFonts w:ascii="Times New Roman" w:hAnsi="Times New Roman" w:cs="Times New Roman" w:hint="eastAsia"/>
+          <w:color w:val="000000"/>
+          <w:kern w:val="0"/>
+          <w:sz w:val="28"/>
+          <w:szCs w:val="28"/>
+        </w:rPr>
+        <w:t>n</w:t>
+      </w:r>
+      <w:bookmarkStart w:id="0" w:name="_GoBack"/>
+      <w:bookmarkEnd w:id="0"/>
       <w:r>
         <w:rPr>
           <w:rFonts w:ascii="Times New Roman" w:hAnsi="Times New Roman" w:cs="Times New Roman"/>
@@ -665,7 +597,7 @@
         <w:ind w:firstLineChars="0"/>
         <w:jc w:val="left"/>
         <w:rPr>
-          <w:rFonts w:ascii="Times New Roman" w:hAnsi="Times New Roman" w:cs="Times New Roman" w:hint="eastAsia"/>
+          <w:rFonts w:ascii="Times New Roman" w:hAnsi="Times New Roman" w:cs="Times New Roman"/>
           <w:color w:val="000000"/>
           <w:kern w:val="0"/>
           <w:sz w:val="28"/>
@@ -713,24 +645,16 @@
           <w:numId w:val="4"/>
         </w:numPr>
         <w:rPr>
-          <w:rFonts w:hint="eastAsia"/>
-          <w:sz w:val="28"/>
-          <w:szCs w:val="28"/>
-        </w:rPr>
-      </w:pPr>
-      <w:r>
-        <w:rPr>
-          <w:sz w:val="28"/>
-          <w:szCs w:val="28"/>
-        </w:rPr>
-        <w:t>G</w:t>
-      </w:r>
-      <w:r>
-        <w:rPr>
-          <w:sz w:val="28"/>
-          <w:szCs w:val="28"/>
-        </w:rPr>
-        <w:t xml:space="preserve">ive reviews and ratings to buyer and his product. </w:t>
+          <w:sz w:val="28"/>
+          <w:szCs w:val="28"/>
+        </w:rPr>
+      </w:pPr>
+      <w:r>
+        <w:rPr>
+          <w:sz w:val="28"/>
+          <w:szCs w:val="28"/>
+        </w:rPr>
+        <w:t xml:space="preserve">Give reviews and ratings to buyer and his product. </w:t>
       </w:r>
     </w:p>
     <w:p>
@@ -750,14 +674,7 @@
           <w:sz w:val="28"/>
           <w:szCs w:val="28"/>
         </w:rPr>
-        <w:t>H</w:t>
-      </w:r>
-      <w:r>
-        <w:rPr>
-          <w:sz w:val="28"/>
-          <w:szCs w:val="28"/>
-        </w:rPr>
-        <w:t xml:space="preserve">ave an option to share the product details via mail/twitter etc. </w:t>
+        <w:t xml:space="preserve">Have an option to share the product details via mail/twitter etc. </w:t>
       </w:r>
     </w:p>
     <w:p>

</xml_diff>